<commit_message>
Added group members to readme. Created pdf file format.
</commit_message>
<xml_diff>
--- a/Report/tdin_t1.docx
+++ b/Report/tdin_t1.docx
@@ -132,6 +132,7 @@
     <w:p/>
     <w:p/>
     <w:p/>
+    <w:bookmarkStart w:id="0" w:name="_GoBack"/>
     <w:p>
       <w:pPr>
         <w:jc w:val="center"/>
@@ -139,17 +140,33 @@
           <w:sz w:val="24"/>
         </w:rPr>
       </w:pPr>
-      <w:hyperlink r:id="rId7" w:history="1">
-        <w:r>
-          <w:rPr>
-            <w:rStyle w:val="Hyperlink"/>
-            <w:color w:val="auto"/>
-            <w:sz w:val="24"/>
-            <w:u w:val="none"/>
-          </w:rPr>
-          <w:t>Francisco Miguel Amaro Maciel</w:t>
-        </w:r>
-      </w:hyperlink>
+      <w:r>
+        <w:fldChar w:fldCharType="begin"/>
+      </w:r>
+      <w:r>
+        <w:instrText xml:space="preserve"> HYPERLINK "https://sigarra.up.pt/feup/pt/fest_geral.cursos_list?pv_num_unico=201100692" </w:instrText>
+      </w:r>
+      <w:r>
+        <w:fldChar w:fldCharType="separate"/>
+      </w:r>
+      <w:r>
+        <w:rPr>
+          <w:rStyle w:val="Hyperlink"/>
+          <w:color w:val="auto"/>
+          <w:sz w:val="24"/>
+          <w:u w:val="none"/>
+        </w:rPr>
+        <w:t>Francisco Miguel Amaro Maciel</w:t>
+      </w:r>
+      <w:r>
+        <w:rPr>
+          <w:rStyle w:val="Hyperlink"/>
+          <w:color w:val="auto"/>
+          <w:sz w:val="24"/>
+          <w:u w:val="none"/>
+        </w:rPr>
+        <w:fldChar w:fldCharType="end"/>
+      </w:r>
       <w:r>
         <w:rPr>
           <w:sz w:val="24"/>
@@ -185,6 +202,7 @@
         <w:t>Ricardo Daniel Soares da Silva - 201108043</w:t>
       </w:r>
     </w:p>
+    <w:bookmarkEnd w:id="0"/>
     <w:p/>
     <w:p/>
     <w:p/>
@@ -207,6 +225,13 @@
     </w:p>
     <w:sdt>
       <w:sdtPr>
+        <w:rPr>
+          <w:rFonts w:asciiTheme="minorHAnsi" w:eastAsiaTheme="minorHAnsi" w:hAnsiTheme="minorHAnsi" w:cstheme="minorBidi"/>
+          <w:color w:val="auto"/>
+          <w:sz w:val="22"/>
+          <w:szCs w:val="22"/>
+          <w:lang w:val="pt-PT"/>
+        </w:rPr>
         <w:id w:val="1638987554"/>
         <w:docPartObj>
           <w:docPartGallery w:val="Table of Contents"/>
@@ -215,14 +240,9 @@
       </w:sdtPr>
       <w:sdtEndPr>
         <w:rPr>
-          <w:rFonts w:asciiTheme="minorHAnsi" w:eastAsiaTheme="minorHAnsi" w:hAnsiTheme="minorHAnsi" w:cstheme="minorBidi"/>
           <w:b/>
           <w:bCs/>
           <w:noProof/>
-          <w:color w:val="auto"/>
-          <w:sz w:val="22"/>
-          <w:szCs w:val="22"/>
-          <w:lang w:val="pt-PT"/>
         </w:rPr>
       </w:sdtEndPr>
       <w:sdtContent>
@@ -242,8 +262,6 @@
               <w:lang w:val="en-US"/>
             </w:rPr>
           </w:pPr>
-          <w:bookmarkStart w:id="0" w:name="_GoBack"/>
-          <w:bookmarkEnd w:id="0"/>
         </w:p>
         <w:p>
           <w:pPr>
@@ -1660,7 +1678,7 @@
                     </pic:cNvPicPr>
                   </pic:nvPicPr>
                   <pic:blipFill>
-                    <a:blip r:embed="rId8">
+                    <a:blip r:embed="rId7">
                       <a:extLst>
                         <a:ext uri="{28A0092B-C50C-407E-A947-70E740481C1C}">
                           <a14:useLocalDpi xmlns:a14="http://schemas.microsoft.com/office/drawing/2010/main" val="0"/>
@@ -1963,7 +1981,7 @@
                     </pic:cNvPicPr>
                   </pic:nvPicPr>
                   <pic:blipFill>
-                    <a:blip r:embed="rId9">
+                    <a:blip r:embed="rId8">
                       <a:extLst>
                         <a:ext uri="{28A0092B-C50C-407E-A947-70E740481C1C}">
                           <a14:useLocalDpi xmlns:a14="http://schemas.microsoft.com/office/drawing/2010/main" val="0"/>
@@ -2166,7 +2184,7 @@
                     </pic:cNvPicPr>
                   </pic:nvPicPr>
                   <pic:blipFill>
-                    <a:blip r:embed="rId10">
+                    <a:blip r:embed="rId9">
                       <a:extLst>
                         <a:ext uri="{28A0092B-C50C-407E-A947-70E740481C1C}">
                           <a14:useLocalDpi xmlns:a14="http://schemas.microsoft.com/office/drawing/2010/main" val="0"/>
@@ -2632,7 +2650,7 @@
                     </pic:cNvPicPr>
                   </pic:nvPicPr>
                   <pic:blipFill>
-                    <a:blip r:embed="rId11">
+                    <a:blip r:embed="rId10">
                       <a:extLst>
                         <a:ext uri="{28A0092B-C50C-407E-A947-70E740481C1C}">
                           <a14:useLocalDpi xmlns:a14="http://schemas.microsoft.com/office/drawing/2010/main" val="0"/>
@@ -3787,13 +3805,7 @@
               <w:rPr>
                 <w:sz w:val="24"/>
               </w:rPr>
-              <w:t xml:space="preserve"> </w:t>
-            </w:r>
-            <w:r>
-              <w:rPr>
-                <w:sz w:val="24"/>
-              </w:rPr>
-              <w:t>Se o tempo limite chegar ao fim sem nenhuma decisão por parte do utilizador, assume-se que a ordem se mantém.</w:t>
+              <w:t xml:space="preserve"> Se o tempo limite chegar ao fim sem nenhuma decisão por parte do utilizador, assume-se que a ordem se mantém.</w:t>
             </w:r>
           </w:p>
         </w:tc>
@@ -3849,7 +3861,7 @@
                     </pic:cNvPicPr>
                   </pic:nvPicPr>
                   <pic:blipFill>
-                    <a:blip r:embed="rId12">
+                    <a:blip r:embed="rId11">
                       <a:extLst>
                         <a:ext uri="{28A0092B-C50C-407E-A947-70E740481C1C}">
                           <a14:useLocalDpi xmlns:a14="http://schemas.microsoft.com/office/drawing/2010/main" val="0"/>
@@ -4041,7 +4053,7 @@
                     </pic:cNvPicPr>
                   </pic:nvPicPr>
                   <pic:blipFill>
-                    <a:blip r:embed="rId13">
+                    <a:blip r:embed="rId12">
                       <a:extLst>
                         <a:ext uri="{28A0092B-C50C-407E-A947-70E740481C1C}">
                           <a14:useLocalDpi xmlns:a14="http://schemas.microsoft.com/office/drawing/2010/main" val="0"/>
@@ -4319,7 +4331,7 @@
                     </pic:cNvPicPr>
                   </pic:nvPicPr>
                   <pic:blipFill>
-                    <a:blip r:embed="rId14">
+                    <a:blip r:embed="rId13">
                       <a:extLst>
                         <a:ext uri="{28A0092B-C50C-407E-A947-70E740481C1C}">
                           <a14:useLocalDpi xmlns:a14="http://schemas.microsoft.com/office/drawing/2010/main" val="0"/>
@@ -4588,7 +4600,7 @@
                     </pic:cNvPicPr>
                   </pic:nvPicPr>
                   <pic:blipFill>
-                    <a:blip r:embed="rId15">
+                    <a:blip r:embed="rId14">
                       <a:extLst>
                         <a:ext uri="{28A0092B-C50C-407E-A947-70E740481C1C}">
                           <a14:useLocalDpi xmlns:a14="http://schemas.microsoft.com/office/drawing/2010/main" val="0"/>
@@ -4685,7 +4697,7 @@
                     </pic:cNvPicPr>
                   </pic:nvPicPr>
                   <pic:blipFill>
-                    <a:blip r:embed="rId16">
+                    <a:blip r:embed="rId15">
                       <a:extLst>
                         <a:ext uri="{28A0092B-C50C-407E-A947-70E740481C1C}">
                           <a14:useLocalDpi xmlns:a14="http://schemas.microsoft.com/office/drawing/2010/main" val="0"/>
@@ -4790,7 +4802,7 @@
                     </pic:cNvPicPr>
                   </pic:nvPicPr>
                   <pic:blipFill>
-                    <a:blip r:embed="rId17">
+                    <a:blip r:embed="rId16">
                       <a:extLst>
                         <a:ext uri="{28A0092B-C50C-407E-A947-70E740481C1C}">
                           <a14:useLocalDpi xmlns:a14="http://schemas.microsoft.com/office/drawing/2010/main" val="0"/>
@@ -4977,7 +4989,7 @@
                     </pic:cNvPicPr>
                   </pic:nvPicPr>
                   <pic:blipFill>
-                    <a:blip r:embed="rId18">
+                    <a:blip r:embed="rId17">
                       <a:extLst>
                         <a:ext uri="{28A0092B-C50C-407E-A947-70E740481C1C}">
                           <a14:useLocalDpi xmlns:a14="http://schemas.microsoft.com/office/drawing/2010/main" val="0"/>
@@ -5205,7 +5217,7 @@
                     </pic:cNvPicPr>
                   </pic:nvPicPr>
                   <pic:blipFill>
-                    <a:blip r:embed="rId19">
+                    <a:blip r:embed="rId18">
                       <a:extLst>
                         <a:ext uri="{28A0092B-C50C-407E-A947-70E740481C1C}">
                           <a14:useLocalDpi xmlns:a14="http://schemas.microsoft.com/office/drawing/2010/main" val="0"/>
@@ -5286,7 +5298,7 @@
                     </pic:cNvPicPr>
                   </pic:nvPicPr>
                   <pic:blipFill>
-                    <a:blip r:embed="rId20">
+                    <a:blip r:embed="rId19">
                       <a:extLst>
                         <a:ext uri="{28A0092B-C50C-407E-A947-70E740481C1C}">
                           <a14:useLocalDpi xmlns:a14="http://schemas.microsoft.com/office/drawing/2010/main" val="0"/>
@@ -5441,7 +5453,7 @@
                     </pic:cNvPicPr>
                   </pic:nvPicPr>
                   <pic:blipFill>
-                    <a:blip r:embed="rId21">
+                    <a:blip r:embed="rId20">
                       <a:extLst>
                         <a:ext uri="{28A0092B-C50C-407E-A947-70E740481C1C}">
                           <a14:useLocalDpi xmlns:a14="http://schemas.microsoft.com/office/drawing/2010/main" val="0"/>
@@ -5529,7 +5541,7 @@
                     </pic:cNvPicPr>
                   </pic:nvPicPr>
                   <pic:blipFill>
-                    <a:blip r:embed="rId22">
+                    <a:blip r:embed="rId21">
                       <a:extLst>
                         <a:ext uri="{28A0092B-C50C-407E-A947-70E740481C1C}">
                           <a14:useLocalDpi xmlns:a14="http://schemas.microsoft.com/office/drawing/2010/main" val="0"/>
@@ -7470,7 +7482,7 @@
 </file>
 
 <file path=customXml/itemProps1.xml><?xml version="1.0" encoding="utf-8"?>
-<ds:datastoreItem xmlns:ds="http://schemas.openxmlformats.org/officeDocument/2006/customXml" ds:itemID="{52D60243-1E78-4F7E-A2B7-1187D7332A7F}">
+<ds:datastoreItem xmlns:ds="http://schemas.openxmlformats.org/officeDocument/2006/customXml" ds:itemID="{47EE06A3-3DF0-48AF-B628-8E87507951E4}">
   <ds:schemaRefs>
     <ds:schemaRef ds:uri="http://schemas.openxmlformats.org/officeDocument/2006/bibliography"/>
   </ds:schemaRefs>

</xml_diff>